<commit_message>
Minor changes to the files
</commit_message>
<xml_diff>
--- a/Documentation (Serbian)/Formal Review/Milos/Docx/RC-32-001 Log Inspektora 3.docx
+++ b/Documentation (Serbian)/Formal Review/Milos/Docx/RC-32-001 Log Inspektora 3.docx
@@ -17,9 +17,8 @@
         <w:gridCol w:w="1417"/>
         <w:gridCol w:w="313"/>
         <w:gridCol w:w="709"/>
-        <w:gridCol w:w="962"/>
-        <w:gridCol w:w="30"/>
-        <w:gridCol w:w="1387"/>
+        <w:gridCol w:w="708"/>
+        <w:gridCol w:w="1671"/>
         <w:gridCol w:w="425"/>
         <w:gridCol w:w="850"/>
         <w:gridCol w:w="379"/>
@@ -82,7 +81,7 @@
         <w:tc>
           <w:tcPr>
             <w:tcW w:w="5527" w:type="dxa"/>
-            <w:gridSpan w:val="10"/>
+            <w:gridSpan w:val="9"/>
             <w:tcBorders>
               <w:top w:val="single" w:sz="6" w:space="0" w:color="auto"/>
               <w:left w:val="single" w:sz="6" w:space="0" w:color="auto"/>
@@ -271,8 +270,7 @@
         </w:tc>
         <w:tc>
           <w:tcPr>
-            <w:tcW w:w="992" w:type="dxa"/>
-            <w:gridSpan w:val="2"/>
+            <w:tcW w:w="708" w:type="dxa"/>
             <w:tcBorders>
               <w:top w:val="single" w:sz="2" w:space="0" w:color="auto"/>
               <w:left w:val="single" w:sz="6" w:space="0" w:color="auto"/>
@@ -305,7 +303,7 @@
         </w:tc>
         <w:tc>
           <w:tcPr>
-            <w:tcW w:w="5932" w:type="dxa"/>
+            <w:tcW w:w="6216" w:type="dxa"/>
             <w:gridSpan w:val="14"/>
             <w:tcBorders>
               <w:top w:val="single" w:sz="2" w:space="0" w:color="auto"/>
@@ -387,7 +385,7 @@
         <w:tc>
           <w:tcPr>
             <w:tcW w:w="9363" w:type="dxa"/>
-            <w:gridSpan w:val="19"/>
+            <w:gridSpan w:val="18"/>
             <w:tcBorders>
               <w:top w:val="single" w:sz="6" w:space="0" w:color="auto"/>
               <w:left w:val="single" w:sz="6" w:space="0" w:color="auto"/>
@@ -409,7 +407,21 @@
               <w:rPr>
                 <w:sz w:val="24"/>
               </w:rPr>
-              <w:t>RC-32-001 Log Inspektora 3.</w:t>
+              <w:t xml:space="preserve">RC-32-001 Log </w:t>
+            </w:r>
+            <w:proofErr w:type="spellStart"/>
+            <w:r>
+              <w:rPr>
+                <w:sz w:val="24"/>
+              </w:rPr>
+              <w:t>Inspektora</w:t>
+            </w:r>
+            <w:proofErr w:type="spellEnd"/>
+            <w:r>
+              <w:rPr>
+                <w:sz w:val="24"/>
+              </w:rPr>
+              <w:t xml:space="preserve"> 3.</w:t>
             </w:r>
             <w:r>
               <w:rPr>
@@ -417,8 +429,6 @@
               </w:rPr>
               <w:t>pdf</w:t>
             </w:r>
-            <w:bookmarkStart w:id="3" w:name="_GoBack"/>
-            <w:bookmarkEnd w:id="3"/>
           </w:p>
         </w:tc>
       </w:tr>
@@ -461,7 +471,7 @@
         <w:tc>
           <w:tcPr>
             <w:tcW w:w="6924" w:type="dxa"/>
-            <w:gridSpan w:val="16"/>
+            <w:gridSpan w:val="15"/>
             <w:tcBorders>
               <w:top w:val="double" w:sz="4" w:space="0" w:color="auto"/>
               <w:left w:val="single" w:sz="6" w:space="0" w:color="auto"/>
@@ -525,7 +535,7 @@
         <w:tc>
           <w:tcPr>
             <w:tcW w:w="6924" w:type="dxa"/>
-            <w:gridSpan w:val="16"/>
+            <w:gridSpan w:val="15"/>
             <w:tcBorders>
               <w:left w:val="single" w:sz="6" w:space="0" w:color="auto"/>
               <w:right w:val="single" w:sz="6" w:space="0" w:color="auto"/>
@@ -553,7 +563,7 @@
       <w:tr>
         <w:tc>
           <w:tcPr>
-            <w:tcW w:w="4816" w:type="dxa"/>
+            <w:tcW w:w="4562" w:type="dxa"/>
             <w:gridSpan w:val="7"/>
             <w:tcBorders>
               <w:top w:val="double" w:sz="4" w:space="0" w:color="auto"/>
@@ -634,8 +644,8 @@
         </w:tc>
         <w:tc>
           <w:tcPr>
-            <w:tcW w:w="1842" w:type="dxa"/>
-            <w:gridSpan w:val="3"/>
+            <w:tcW w:w="2096" w:type="dxa"/>
+            <w:gridSpan w:val="2"/>
             <w:tcBorders>
               <w:top w:val="double" w:sz="4" w:space="0" w:color="auto"/>
               <w:left w:val="nil"/>
@@ -740,7 +750,7 @@
         </w:trPr>
         <w:tc>
           <w:tcPr>
-            <w:tcW w:w="4816" w:type="dxa"/>
+            <w:tcW w:w="4562" w:type="dxa"/>
             <w:gridSpan w:val="7"/>
             <w:vMerge w:val="restart"/>
             <w:tcBorders>
@@ -872,8 +882,8 @@
         </w:tc>
         <w:tc>
           <w:tcPr>
-            <w:tcW w:w="1842" w:type="dxa"/>
-            <w:gridSpan w:val="3"/>
+            <w:tcW w:w="2096" w:type="dxa"/>
+            <w:gridSpan w:val="2"/>
             <w:vMerge w:val="restart"/>
             <w:tcBorders>
               <w:top w:val="single" w:sz="2" w:space="0" w:color="auto"/>
@@ -989,7 +999,7 @@
         </w:trPr>
         <w:tc>
           <w:tcPr>
-            <w:tcW w:w="4816" w:type="dxa"/>
+            <w:tcW w:w="4562" w:type="dxa"/>
             <w:gridSpan w:val="7"/>
             <w:vMerge/>
             <w:tcBorders>
@@ -1012,8 +1022,8 @@
         </w:tc>
         <w:tc>
           <w:tcPr>
-            <w:tcW w:w="1842" w:type="dxa"/>
-            <w:gridSpan w:val="3"/>
+            <w:tcW w:w="2096" w:type="dxa"/>
+            <w:gridSpan w:val="2"/>
             <w:vMerge/>
             <w:tcBorders>
               <w:top w:val="nil"/>
@@ -1104,7 +1114,7 @@
         <w:tc>
           <w:tcPr>
             <w:tcW w:w="6233" w:type="dxa"/>
-            <w:gridSpan w:val="9"/>
+            <w:gridSpan w:val="8"/>
             <w:vMerge w:val="restart"/>
             <w:tcBorders>
               <w:top w:val="double" w:sz="4" w:space="0" w:color="auto"/>
@@ -1419,7 +1429,7 @@
         <w:tc>
           <w:tcPr>
             <w:tcW w:w="6233" w:type="dxa"/>
-            <w:gridSpan w:val="9"/>
+            <w:gridSpan w:val="8"/>
             <w:vMerge/>
             <w:tcBorders>
               <w:left w:val="single" w:sz="6" w:space="0" w:color="auto"/>
@@ -1530,7 +1540,7 @@
         <w:tc>
           <w:tcPr>
             <w:tcW w:w="6233" w:type="dxa"/>
-            <w:gridSpan w:val="9"/>
+            <w:gridSpan w:val="8"/>
             <w:vMerge/>
             <w:tcBorders>
               <w:left w:val="single" w:sz="6" w:space="0" w:color="auto"/>
@@ -1645,7 +1655,7 @@
         <w:tc>
           <w:tcPr>
             <w:tcW w:w="6233" w:type="dxa"/>
-            <w:gridSpan w:val="9"/>
+            <w:gridSpan w:val="8"/>
             <w:vMerge/>
             <w:tcBorders>
               <w:left w:val="single" w:sz="6" w:space="0" w:color="auto"/>
@@ -1763,7 +1773,7 @@
         <w:tc>
           <w:tcPr>
             <w:tcW w:w="6233" w:type="dxa"/>
-            <w:gridSpan w:val="9"/>
+            <w:gridSpan w:val="8"/>
             <w:vMerge/>
             <w:tcBorders>
               <w:left w:val="single" w:sz="6" w:space="0" w:color="auto"/>
@@ -1879,7 +1889,7 @@
         <w:tc>
           <w:tcPr>
             <w:tcW w:w="6233" w:type="dxa"/>
-            <w:gridSpan w:val="9"/>
+            <w:gridSpan w:val="8"/>
             <w:vMerge/>
             <w:tcBorders>
               <w:left w:val="single" w:sz="6" w:space="0" w:color="auto"/>
@@ -1997,7 +2007,7 @@
         <w:tc>
           <w:tcPr>
             <w:tcW w:w="10778" w:type="dxa"/>
-            <w:gridSpan w:val="22"/>
+            <w:gridSpan w:val="21"/>
             <w:tcBorders>
               <w:top w:val="single" w:sz="6" w:space="0" w:color="auto"/>
               <w:left w:val="single" w:sz="6" w:space="0" w:color="auto"/>
@@ -2112,7 +2122,7 @@
         <w:tc>
           <w:tcPr>
             <w:tcW w:w="4742" w:type="dxa"/>
-            <w:gridSpan w:val="7"/>
+            <w:gridSpan w:val="6"/>
             <w:tcBorders>
               <w:top w:val="single" w:sz="6" w:space="0" w:color="auto"/>
               <w:left w:val="single" w:sz="6" w:space="0" w:color="auto"/>
@@ -2323,7 +2333,7 @@
         <w:tc>
           <w:tcPr>
             <w:tcW w:w="4742" w:type="dxa"/>
-            <w:gridSpan w:val="7"/>
+            <w:gridSpan w:val="6"/>
             <w:tcBorders>
               <w:top w:val="single" w:sz="6" w:space="0" w:color="auto"/>
               <w:left w:val="nil"/>
@@ -2521,7 +2531,7 @@
         <w:tc>
           <w:tcPr>
             <w:tcW w:w="4742" w:type="dxa"/>
-            <w:gridSpan w:val="7"/>
+            <w:gridSpan w:val="6"/>
             <w:tcBorders>
               <w:top w:val="single" w:sz="6" w:space="0" w:color="auto"/>
               <w:left w:val="nil"/>
@@ -2710,7 +2720,7 @@
         <w:tc>
           <w:tcPr>
             <w:tcW w:w="4742" w:type="dxa"/>
-            <w:gridSpan w:val="7"/>
+            <w:gridSpan w:val="6"/>
             <w:tcBorders>
               <w:top w:val="single" w:sz="6" w:space="0" w:color="auto"/>
               <w:left w:val="nil"/>
@@ -2902,7 +2912,7 @@
         <w:tc>
           <w:tcPr>
             <w:tcW w:w="4742" w:type="dxa"/>
-            <w:gridSpan w:val="7"/>
+            <w:gridSpan w:val="6"/>
             <w:tcBorders>
               <w:top w:val="single" w:sz="6" w:space="0" w:color="auto"/>
               <w:left w:val="nil"/>
@@ -3085,7 +3095,7 @@
         <w:tc>
           <w:tcPr>
             <w:tcW w:w="4742" w:type="dxa"/>
-            <w:gridSpan w:val="7"/>
+            <w:gridSpan w:val="6"/>
             <w:tcBorders>
               <w:top w:val="single" w:sz="6" w:space="0" w:color="auto"/>
               <w:left w:val="nil"/>
@@ -3271,7 +3281,7 @@
         <w:tc>
           <w:tcPr>
             <w:tcW w:w="4742" w:type="dxa"/>
-            <w:gridSpan w:val="7"/>
+            <w:gridSpan w:val="6"/>
             <w:tcBorders>
               <w:top w:val="single" w:sz="6" w:space="0" w:color="auto"/>
               <w:left w:val="nil"/>
@@ -3495,7 +3505,7 @@
         <w:tc>
           <w:tcPr>
             <w:tcW w:w="4742" w:type="dxa"/>
-            <w:gridSpan w:val="7"/>
+            <w:gridSpan w:val="6"/>
             <w:tcBorders>
               <w:top w:val="single" w:sz="6" w:space="0" w:color="auto"/>
               <w:left w:val="nil"/>
@@ -3680,7 +3690,7 @@
         <w:tc>
           <w:tcPr>
             <w:tcW w:w="4742" w:type="dxa"/>
-            <w:gridSpan w:val="7"/>
+            <w:gridSpan w:val="6"/>
             <w:tcBorders>
               <w:top w:val="single" w:sz="6" w:space="0" w:color="auto"/>
               <w:left w:val="nil"/>
@@ -3882,7 +3892,7 @@
         <w:tc>
           <w:tcPr>
             <w:tcW w:w="4742" w:type="dxa"/>
-            <w:gridSpan w:val="7"/>
+            <w:gridSpan w:val="6"/>
             <w:tcBorders>
               <w:top w:val="single" w:sz="6" w:space="0" w:color="auto"/>
               <w:left w:val="nil"/>
@@ -4085,7 +4095,7 @@
         <w:tc>
           <w:tcPr>
             <w:tcW w:w="4742" w:type="dxa"/>
-            <w:gridSpan w:val="7"/>
+            <w:gridSpan w:val="6"/>
             <w:tcBorders>
               <w:top w:val="single" w:sz="6" w:space="0" w:color="auto"/>
               <w:left w:val="nil"/>
@@ -4270,7 +4280,7 @@
         <w:tc>
           <w:tcPr>
             <w:tcW w:w="4742" w:type="dxa"/>
-            <w:gridSpan w:val="7"/>
+            <w:gridSpan w:val="6"/>
             <w:tcBorders>
               <w:top w:val="single" w:sz="6" w:space="0" w:color="auto"/>
               <w:left w:val="nil"/>
@@ -4449,7 +4459,7 @@
         <w:tc>
           <w:tcPr>
             <w:tcW w:w="4742" w:type="dxa"/>
-            <w:gridSpan w:val="7"/>
+            <w:gridSpan w:val="6"/>
             <w:tcBorders>
               <w:top w:val="single" w:sz="6" w:space="0" w:color="auto"/>
               <w:left w:val="nil"/>
@@ -4640,7 +4650,7 @@
         <w:tc>
           <w:tcPr>
             <w:tcW w:w="4742" w:type="dxa"/>
-            <w:gridSpan w:val="7"/>
+            <w:gridSpan w:val="6"/>
             <w:tcBorders>
               <w:top w:val="single" w:sz="6" w:space="0" w:color="auto"/>
               <w:left w:val="nil"/>
@@ -4837,7 +4847,7 @@
         <w:tc>
           <w:tcPr>
             <w:tcW w:w="4742" w:type="dxa"/>
-            <w:gridSpan w:val="7"/>
+            <w:gridSpan w:val="6"/>
             <w:tcBorders>
               <w:top w:val="single" w:sz="6" w:space="0" w:color="auto"/>
               <w:left w:val="nil"/>
@@ -5046,7 +5056,7 @@
         <w:tc>
           <w:tcPr>
             <w:tcW w:w="4742" w:type="dxa"/>
-            <w:gridSpan w:val="7"/>
+            <w:gridSpan w:val="6"/>
             <w:tcBorders>
               <w:top w:val="single" w:sz="6" w:space="0" w:color="auto"/>
               <w:left w:val="nil"/>
@@ -5231,7 +5241,7 @@
         <w:tc>
           <w:tcPr>
             <w:tcW w:w="4742" w:type="dxa"/>
-            <w:gridSpan w:val="7"/>
+            <w:gridSpan w:val="6"/>
             <w:tcBorders>
               <w:top w:val="single" w:sz="6" w:space="0" w:color="auto"/>
               <w:left w:val="nil"/>
@@ -5440,7 +5450,7 @@
         <w:tc>
           <w:tcPr>
             <w:tcW w:w="4742" w:type="dxa"/>
-            <w:gridSpan w:val="7"/>
+            <w:gridSpan w:val="6"/>
             <w:tcBorders>
               <w:top w:val="single" w:sz="6" w:space="0" w:color="auto"/>
               <w:left w:val="nil"/>
@@ -5561,6 +5571,12 @@
     </w:tbl>
     <w:p/>
     <w:p/>
+    <w:p/>
+    <w:p/>
+    <w:p>
+      <w:bookmarkStart w:id="3" w:name="_GoBack"/>
+      <w:bookmarkEnd w:id="3"/>
+    </w:p>
     <w:tbl>
       <w:tblPr>
         <w:tblW w:w="10778" w:type="dxa"/>
@@ -5611,7 +5627,6 @@
               <w:rPr>
                 <w:b/>
               </w:rPr>
-              <w:lastRenderedPageBreak/>
               <w:br w:type="page"/>
             </w:r>
             <w:r>

</xml_diff>